<commit_message>
updated resume and deb thumbnail
</commit_message>
<xml_diff>
--- a/Resume_SarahBoka_Website_SoftwareDeveloper.docx
+++ b/Resume_SarahBoka_Website_SoftwareDeveloper.docx
@@ -305,9 +305,7 @@
         <w:pBdr/>
         <w:spacing w:line="240" w:lineRule="auto"/>
         <w:contextualSpacing w:val="0"/>
-        <w:rPr>
-          <w:b w:val="1"/>
-        </w:rPr>
+        <w:rPr/>
       </w:pPr>
       <w:r>
         <w:rPr>
@@ -322,11 +320,6 @@
         </w:rPr>
         <w:t xml:space="preserve">​ Object-Oriented Programming, Test-Driven Development, Debugging Techniques, Agile Methodology Principles, Version Control(Git)</w:t>
       </w:r>
-      <w:r>
-        <w:rPr>
-          <w:rtl w:val="0"/>
-        </w:rPr>
-      </w:r>
     </w:p>
     <w:p>
       <w:pPr>
@@ -345,7 +338,6 @@
       <w:pPr>
         <w:pBdr/>
         <w:spacing w:line="240" w:lineRule="auto"/>
-        <w:ind w:left="0" w:firstLine="0"/>
         <w:contextualSpacing w:val="0"/>
         <w:jc w:val="center"/>
         <w:rPr>
@@ -416,7 +408,9 @@
         <w:pBdr/>
         <w:spacing w:line="240" w:lineRule="auto"/>
         <w:contextualSpacing w:val="0"/>
-        <w:rPr/>
+        <w:rPr>
+          <w:color w:val="980000"/>
+        </w:rPr>
       </w:pPr>
       <w:r>
         <w:rPr>
@@ -439,13 +433,21 @@
         <w:rPr>
           <w:rtl w:val="0"/>
         </w:rPr>
-      </w:r>
-    </w:p>
-    <w:p>
-      <w:pPr>
-        <w:numPr>
-          <w:ilvl w:val="0"/>
-          <w:numId w:val="3"/>
+        <w:t xml:space="preserve"> </w:t>
+      </w:r>
+      <w:r>
+        <w:rPr>
+          <w:color w:val="980000"/>
+          <w:rtl w:val="0"/>
+        </w:rPr>
+        <w:t xml:space="preserve">*Soon to be deployed on AWS</w:t>
+      </w:r>
+    </w:p>
+    <w:p>
+      <w:pPr>
+        <w:numPr>
+          <w:ilvl w:val="0"/>
+          <w:numId w:val="2"/>
         </w:numPr>
         <w:pBdr/>
         <w:ind w:left="720" w:hanging="360"/>
@@ -465,7 +467,7 @@
       <w:pPr>
         <w:numPr>
           <w:ilvl w:val="0"/>
-          <w:numId w:val="3"/>
+          <w:numId w:val="2"/>
         </w:numPr>
         <w:pBdr/>
         <w:ind w:left="720" w:hanging="360"/>
@@ -496,7 +498,7 @@
       <w:pPr>
         <w:numPr>
           <w:ilvl w:val="0"/>
-          <w:numId w:val="3"/>
+          <w:numId w:val="2"/>
         </w:numPr>
         <w:pBdr/>
         <w:ind w:left="720" w:hanging="360"/>
@@ -549,7 +551,7 @@
       <w:pPr>
         <w:numPr>
           <w:ilvl w:val="0"/>
-          <w:numId w:val="2"/>
+          <w:numId w:val="1"/>
         </w:numPr>
         <w:pBdr/>
         <w:ind w:left="720" w:hanging="360"/>
@@ -567,7 +569,7 @@
       <w:pPr>
         <w:numPr>
           <w:ilvl w:val="0"/>
-          <w:numId w:val="2"/>
+          <w:numId w:val="1"/>
         </w:numPr>
         <w:pBdr/>
         <w:spacing w:line="240" w:lineRule="auto"/>
@@ -616,7 +618,7 @@
       <w:pPr>
         <w:numPr>
           <w:ilvl w:val="0"/>
-          <w:numId w:val="2"/>
+          <w:numId w:val="1"/>
         </w:numPr>
         <w:pBdr/>
         <w:ind w:left="720" w:hanging="360"/>
@@ -634,7 +636,7 @@
       <w:pPr>
         <w:numPr>
           <w:ilvl w:val="0"/>
-          <w:numId w:val="2"/>
+          <w:numId w:val="1"/>
         </w:numPr>
         <w:pBdr/>
         <w:ind w:left="720" w:hanging="360"/>
@@ -652,7 +654,7 @@
       <w:pPr>
         <w:numPr>
           <w:ilvl w:val="0"/>
-          <w:numId w:val="2"/>
+          <w:numId w:val="1"/>
         </w:numPr>
         <w:pBdr/>
         <w:ind w:left="720" w:hanging="360"/>
@@ -665,11 +667,6 @@
         </w:rPr>
         <w:t xml:space="preserve">Designed with Bootstrap, HTML/CSS to mimic a vending machine.</w:t>
       </w:r>
-      <w:r>
-        <w:rPr>
-          <w:rtl w:val="0"/>
-        </w:rPr>
-      </w:r>
     </w:p>
     <w:p>
       <w:pPr>
@@ -688,7 +685,6 @@
       <w:pPr>
         <w:pBdr/>
         <w:spacing w:line="240" w:lineRule="auto"/>
-        <w:ind w:left="0" w:firstLine="0"/>
         <w:contextualSpacing w:val="0"/>
         <w:jc w:val="center"/>
         <w:rPr>
@@ -742,13 +738,7 @@
         <w:rPr>
           <w:rtl w:val="0"/>
         </w:rPr>
-        <w:t xml:space="preserve"> - </w:t>
-      </w:r>
-      <w:r>
-        <w:rPr>
-          <w:rtl w:val="0"/>
-        </w:rPr>
-        <w:t xml:space="preserve">Louisville, KY</w:t>
+        <w:t xml:space="preserve"> - Louisville, KY</w:t>
         <w:tab/>
         <w:tab/>
         <w:tab/>
@@ -758,7 +748,7 @@
         <w:tab/>
         <w:t xml:space="preserve">  </w:t>
         <w:tab/>
-        <w:t xml:space="preserve">       December 2016</w:t>
+        <w:t xml:space="preserve">         December 2016</w:t>
       </w:r>
     </w:p>
     <w:p>
@@ -781,14 +771,12 @@
       <w:pPr>
         <w:numPr>
           <w:ilvl w:val="0"/>
-          <w:numId w:val="2"/>
-        </w:numPr>
-        <w:pBdr/>
-        <w:ind w:left="720" w:hanging="360"/>
-        <w:contextualSpacing w:val="1"/>
-        <w:rPr>
-          <w:u w:val="none"/>
-        </w:rPr>
+          <w:numId w:val="1"/>
+        </w:numPr>
+        <w:pBdr/>
+        <w:ind w:left="720" w:hanging="360"/>
+        <w:contextualSpacing w:val="1"/>
+        <w:rPr/>
       </w:pPr>
       <w:r>
         <w:rPr>
@@ -801,14 +789,12 @@
       <w:pPr>
         <w:numPr>
           <w:ilvl w:val="0"/>
-          <w:numId w:val="2"/>
-        </w:numPr>
-        <w:pBdr/>
-        <w:ind w:left="720" w:hanging="360"/>
-        <w:contextualSpacing w:val="1"/>
-        <w:rPr>
-          <w:u w:val="none"/>
-        </w:rPr>
+          <w:numId w:val="1"/>
+        </w:numPr>
+        <w:pBdr/>
+        <w:ind w:left="720" w:hanging="360"/>
+        <w:contextualSpacing w:val="1"/>
+        <w:rPr/>
       </w:pPr>
       <w:r>
         <w:rPr>
@@ -821,14 +807,12 @@
       <w:pPr>
         <w:numPr>
           <w:ilvl w:val="0"/>
-          <w:numId w:val="2"/>
-        </w:numPr>
-        <w:pBdr/>
-        <w:ind w:left="720" w:hanging="360"/>
-        <w:contextualSpacing w:val="1"/>
-        <w:rPr>
-          <w:u w:val="none"/>
-        </w:rPr>
+          <w:numId w:val="1"/>
+        </w:numPr>
+        <w:pBdr/>
+        <w:ind w:left="720" w:hanging="360"/>
+        <w:contextualSpacing w:val="1"/>
+        <w:rPr/>
       </w:pPr>
       <w:r>
         <w:rPr>
@@ -841,14 +825,12 @@
       <w:pPr>
         <w:numPr>
           <w:ilvl w:val="0"/>
-          <w:numId w:val="2"/>
-        </w:numPr>
-        <w:pBdr/>
-        <w:ind w:left="720" w:hanging="360"/>
-        <w:contextualSpacing w:val="1"/>
-        <w:rPr>
-          <w:u w:val="none"/>
-        </w:rPr>
+          <w:numId w:val="1"/>
+        </w:numPr>
+        <w:pBdr/>
+        <w:ind w:left="720" w:hanging="360"/>
+        <w:contextualSpacing w:val="1"/>
+        <w:rPr/>
       </w:pPr>
       <w:r>
         <w:rPr>
@@ -861,14 +843,12 @@
       <w:pPr>
         <w:numPr>
           <w:ilvl w:val="0"/>
-          <w:numId w:val="2"/>
-        </w:numPr>
-        <w:pBdr/>
-        <w:ind w:left="720" w:hanging="360"/>
-        <w:contextualSpacing w:val="1"/>
-        <w:rPr>
-          <w:u w:val="none"/>
-        </w:rPr>
+          <w:numId w:val="1"/>
+        </w:numPr>
+        <w:pBdr/>
+        <w:ind w:left="720" w:hanging="360"/>
+        <w:contextualSpacing w:val="1"/>
+        <w:rPr/>
       </w:pPr>
       <w:r>
         <w:rPr>
@@ -881,14 +861,12 @@
       <w:pPr>
         <w:numPr>
           <w:ilvl w:val="0"/>
-          <w:numId w:val="2"/>
-        </w:numPr>
-        <w:pBdr/>
-        <w:ind w:left="720" w:hanging="360"/>
-        <w:contextualSpacing w:val="1"/>
-        <w:rPr>
-          <w:u w:val="none"/>
-        </w:rPr>
+          <w:numId w:val="1"/>
+        </w:numPr>
+        <w:pBdr/>
+        <w:ind w:left="720" w:hanging="360"/>
+        <w:contextualSpacing w:val="1"/>
+        <w:rPr/>
       </w:pPr>
       <w:r>
         <w:rPr>
@@ -896,11 +874,6 @@
         </w:rPr>
         <w:t xml:space="preserve">Applied technologies including Spring Core, Security, JDBC, MySQL, Ajax, REST, and more.</w:t>
       </w:r>
-      <w:r>
-        <w:rPr>
-          <w:rtl w:val="0"/>
-        </w:rPr>
-      </w:r>
     </w:p>
     <w:p>
       <w:pPr>
@@ -931,26 +904,14 @@
         <w:rPr>
           <w:rtl w:val="0"/>
         </w:rPr>
-        <w:t xml:space="preserve"> - </w:t>
-      </w:r>
-      <w:r>
-        <w:rPr>
-          <w:rtl w:val="0"/>
-        </w:rPr>
-        <w:t xml:space="preserve">San Francisco, CA</w:t>
+        <w:t xml:space="preserve"> - San Francisco, CA</w:t>
         <w:tab/>
         <w:tab/>
         <w:tab/>
         <w:t xml:space="preserve">      </w:t>
         <w:tab/>
         <w:tab/>
-        <w:t xml:space="preserve">     </w:t>
-      </w:r>
-      <w:r>
-        <w:rPr>
-          <w:rtl w:val="0"/>
-        </w:rPr>
-        <w:t xml:space="preserve">April 2011 – August 2014</w:t>
+        <w:t xml:space="preserve">       April 2011 – August 2014</w:t>
       </w:r>
     </w:p>
     <w:p>
@@ -973,14 +934,12 @@
       <w:pPr>
         <w:numPr>
           <w:ilvl w:val="0"/>
-          <w:numId w:val="1"/>
-        </w:numPr>
-        <w:pBdr/>
-        <w:ind w:left="720" w:hanging="360"/>
-        <w:contextualSpacing w:val="1"/>
-        <w:rPr>
-          <w:u w:val="none"/>
-        </w:rPr>
+          <w:numId w:val="3"/>
+        </w:numPr>
+        <w:pBdr/>
+        <w:ind w:left="720" w:hanging="360"/>
+        <w:contextualSpacing w:val="1"/>
+        <w:rPr/>
       </w:pPr>
       <w:r>
         <w:rPr>
@@ -993,14 +952,12 @@
       <w:pPr>
         <w:numPr>
           <w:ilvl w:val="0"/>
-          <w:numId w:val="1"/>
-        </w:numPr>
-        <w:pBdr/>
-        <w:ind w:left="720" w:hanging="360"/>
-        <w:contextualSpacing w:val="1"/>
-        <w:rPr>
-          <w:u w:val="none"/>
-        </w:rPr>
+          <w:numId w:val="3"/>
+        </w:numPr>
+        <w:pBdr/>
+        <w:ind w:left="720" w:hanging="360"/>
+        <w:contextualSpacing w:val="1"/>
+        <w:rPr/>
       </w:pPr>
       <w:r>
         <w:rPr>
@@ -1013,14 +970,12 @@
       <w:pPr>
         <w:numPr>
           <w:ilvl w:val="0"/>
-          <w:numId w:val="1"/>
-        </w:numPr>
-        <w:pBdr/>
-        <w:ind w:left="720" w:hanging="360"/>
-        <w:contextualSpacing w:val="1"/>
-        <w:rPr>
-          <w:u w:val="none"/>
-        </w:rPr>
+          <w:numId w:val="3"/>
+        </w:numPr>
+        <w:pBdr/>
+        <w:ind w:left="720" w:hanging="360"/>
+        <w:contextualSpacing w:val="1"/>
+        <w:rPr/>
       </w:pPr>
       <w:r>
         <w:rPr>
@@ -1033,14 +988,12 @@
       <w:pPr>
         <w:numPr>
           <w:ilvl w:val="0"/>
-          <w:numId w:val="1"/>
-        </w:numPr>
-        <w:pBdr/>
-        <w:ind w:left="720" w:hanging="360"/>
-        <w:contextualSpacing w:val="1"/>
-        <w:rPr>
-          <w:u w:val="none"/>
-        </w:rPr>
+          <w:numId w:val="3"/>
+        </w:numPr>
+        <w:pBdr/>
+        <w:ind w:left="720" w:hanging="360"/>
+        <w:contextualSpacing w:val="1"/>
+        <w:rPr/>
       </w:pPr>
       <w:r>
         <w:rPr>
@@ -1053,7 +1006,7 @@
       <w:pPr>
         <w:numPr>
           <w:ilvl w:val="0"/>
-          <w:numId w:val="1"/>
+          <w:numId w:val="3"/>
         </w:numPr>
         <w:pBdr/>
         <w:ind w:left="720" w:hanging="360"/>
@@ -1071,7 +1024,7 @@
       <w:pPr>
         <w:numPr>
           <w:ilvl w:val="0"/>
-          <w:numId w:val="1"/>
+          <w:numId w:val="3"/>
         </w:numPr>
         <w:pBdr/>
         <w:ind w:left="720" w:hanging="360"/>
@@ -1089,7 +1042,7 @@
       <w:pPr>
         <w:numPr>
           <w:ilvl w:val="0"/>
-          <w:numId w:val="1"/>
+          <w:numId w:val="3"/>
         </w:numPr>
         <w:pBdr/>
         <w:ind w:left="720" w:hanging="360"/>
@@ -1107,7 +1060,7 @@
       <w:pPr>
         <w:numPr>
           <w:ilvl w:val="0"/>
-          <w:numId w:val="1"/>
+          <w:numId w:val="3"/>
         </w:numPr>
         <w:pBdr/>
         <w:ind w:left="720" w:hanging="360"/>
@@ -1120,28 +1073,22 @@
         </w:rPr>
         <w:t xml:space="preserve">Regularly updated branch databases.</w:t>
       </w:r>
-      <w:r>
-        <w:rPr>
-          <w:rtl w:val="0"/>
-        </w:rPr>
-      </w:r>
-    </w:p>
-    <w:p>
-      <w:pPr>
-        <w:pBdr/>
-        <w:contextualSpacing w:val="0"/>
-        <w:rPr/>
-      </w:pPr>
-      <w:r>
-        <w:rPr>
-          <w:rtl w:val="0"/>
-        </w:rPr>
-      </w:r>
-    </w:p>
-    <w:p>
-      <w:pPr>
-        <w:pBdr/>
-        <w:ind w:left="0" w:firstLine="0"/>
+    </w:p>
+    <w:p>
+      <w:pPr>
+        <w:pBdr/>
+        <w:contextualSpacing w:val="0"/>
+        <w:rPr/>
+      </w:pPr>
+      <w:r>
+        <w:rPr>
+          <w:rtl w:val="0"/>
+        </w:rPr>
+      </w:r>
+    </w:p>
+    <w:p>
+      <w:pPr>
+        <w:pBdr/>
         <w:contextualSpacing w:val="0"/>
         <w:jc w:val="center"/>
         <w:rPr>
@@ -1204,7 +1151,7 @@
         <w:t xml:space="preserve">         </w:t>
         <w:tab/>
         <w:tab/>
-        <w:t xml:space="preserve">       December 2016</w:t>
+        <w:t xml:space="preserve">          December 2016</w:t>
       </w:r>
     </w:p>
     <w:p>
@@ -1259,12 +1206,7 @@
         <w:t xml:space="preserve">         </w:t>
         <w:tab/>
         <w:tab/>
-        <w:t xml:space="preserve">     </w:t>
-      </w:r>
-      <w:r>
-        <w:rPr>
-          <w:rtl w:val="0"/>
-        </w:rPr>
+        <w:t xml:space="preserve">          December 2010</w:t>
       </w:r>
     </w:p>
     <w:p>
@@ -1291,6 +1233,20 @@
           <w:rtl w:val="0"/>
         </w:rPr>
         <w:t xml:space="preserve">Minor in Communications</w:t>
+      </w:r>
+    </w:p>
+    <w:p>
+      <w:pPr>
+        <w:pBdr/>
+        <w:contextualSpacing w:val="0"/>
+        <w:rPr>
+          <w:b w:val="1"/>
+        </w:rPr>
+      </w:pPr>
+      <w:r>
+        <w:rPr>
+          <w:rtl w:val="0"/>
+        </w:rPr>
       </w:r>
     </w:p>
     <w:sectPr>

</xml_diff>